<commit_message>
screenset PDF changes updated
</commit_message>
<xml_diff>
--- a/design-doc.docx
+++ b/design-doc.docx
@@ -19,6 +19,7 @@
       <w:r>
         <w:rPr>
           <w:rFonts w:ascii="Calibri" w:hAnsi="Calibri" w:cs="Calibri" w:eastAsia="Calibri"/>
+          <w:b/>
           <w:color w:val="auto"/>
           <w:spacing w:val="0"/>
           <w:position w:val="0"/>
@@ -488,6 +489,285 @@
           <w:shd w:fill="auto" w:val="clear"/>
         </w:rPr>
       </w:pPr>
+    </w:p>
+    <w:p>
+      <w:pPr>
+        <w:numPr>
+          <w:ilvl w:val="0"/>
+          <w:numId w:val="7"/>
+        </w:numPr>
+        <w:spacing w:before="0" w:after="200" w:line="276"/>
+        <w:ind w:right="0" w:left="720" w:hanging="360"/>
+        <w:jc w:val="left"/>
+        <w:rPr>
+          <w:rFonts w:ascii="Calibri" w:hAnsi="Calibri" w:cs="Calibri" w:eastAsia="Calibri"/>
+          <w:color w:val="auto"/>
+          <w:spacing w:val="0"/>
+          <w:position w:val="0"/>
+          <w:sz w:val="22"/>
+          <w:shd w:fill="auto" w:val="clear"/>
+        </w:rPr>
+      </w:pPr>
+      <w:r>
+        <w:rPr>
+          <w:rFonts w:ascii="Calibri" w:hAnsi="Calibri" w:cs="Calibri" w:eastAsia="Calibri"/>
+          <w:color w:val="auto"/>
+          <w:spacing w:val="0"/>
+          <w:position w:val="0"/>
+          <w:sz w:val="22"/>
+          <w:shd w:fill="auto" w:val="clear"/>
+        </w:rPr>
+        <w:t xml:space="preserve">For any page to have heading on white strip and below it content please follow the div structure as follows:</w:t>
+        <w:br/>
+        <w:t xml:space="preserve">&lt;div class="content client-list-page stockkup-content-table-container"&gt;</w:t>
+        <w:br/>
+        <w:tab/>
+        <w:t xml:space="preserve">&lt;div class="simple-table-container md-whiteframe-4dp stokkup-main-tableview"&gt;</w:t>
+        <w:br/>
+        <w:t xml:space="preserve">&lt;!-- All center content goes here --&gt;</w:t>
+        <w:br/>
+        <w:t xml:space="preserve">&lt;/div&gt;</w:t>
+        <w:br/>
+        <w:t xml:space="preserve">&lt;/div&gt;</w:t>
+      </w:r>
+    </w:p>
+    <w:p>
+      <w:pPr>
+        <w:numPr>
+          <w:ilvl w:val="0"/>
+          <w:numId w:val="7"/>
+        </w:numPr>
+        <w:spacing w:before="0" w:after="200" w:line="276"/>
+        <w:ind w:right="0" w:left="720" w:hanging="360"/>
+        <w:jc w:val="left"/>
+        <w:rPr>
+          <w:rFonts w:ascii="Calibri" w:hAnsi="Calibri" w:cs="Calibri" w:eastAsia="Calibri"/>
+          <w:color w:val="auto"/>
+          <w:spacing w:val="0"/>
+          <w:position w:val="0"/>
+          <w:sz w:val="22"/>
+          <w:shd w:fill="auto" w:val="clear"/>
+        </w:rPr>
+      </w:pPr>
+      <w:r>
+        <w:rPr>
+          <w:rFonts w:ascii="Calibri" w:hAnsi="Calibri" w:cs="Calibri" w:eastAsia="Calibri"/>
+          <w:color w:val="auto"/>
+          <w:spacing w:val="0"/>
+          <w:position w:val="0"/>
+          <w:sz w:val="22"/>
+          <w:shd w:fill="auto" w:val="clear"/>
+        </w:rPr>
+        <w:t xml:space="preserve">On top bar to have elements on right insert into the below mentioned div</w:t>
+        <w:br/>
+        <w:t xml:space="preserve">&lt;div class="pull-right right-search-box"&gt;</w:t>
+        <w:br/>
+        <w:t xml:space="preserve">&lt;/div&gt;</w:t>
+      </w:r>
+    </w:p>
+    <w:p>
+      <w:pPr>
+        <w:numPr>
+          <w:ilvl w:val="0"/>
+          <w:numId w:val="7"/>
+        </w:numPr>
+        <w:spacing w:before="0" w:after="200" w:line="276"/>
+        <w:ind w:right="0" w:left="720" w:hanging="360"/>
+        <w:jc w:val="left"/>
+        <w:rPr>
+          <w:rFonts w:ascii="Calibri" w:hAnsi="Calibri" w:cs="Calibri" w:eastAsia="Calibri"/>
+          <w:color w:val="auto"/>
+          <w:spacing w:val="0"/>
+          <w:position w:val="0"/>
+          <w:sz w:val="22"/>
+          <w:shd w:fill="auto" w:val="clear"/>
+        </w:rPr>
+      </w:pPr>
+      <w:r>
+        <w:rPr>
+          <w:rFonts w:ascii="Calibri" w:hAnsi="Calibri" w:cs="Calibri" w:eastAsia="Calibri"/>
+          <w:color w:val="auto"/>
+          <w:spacing w:val="0"/>
+          <w:position w:val="0"/>
+          <w:sz w:val="22"/>
+          <w:shd w:fill="auto" w:val="clear"/>
+        </w:rPr>
+        <w:t xml:space="preserve">To have general table structure (Example in client module) follow the table structure as follows</w:t>
+        <w:br/>
+        <w:t xml:space="preserve">&lt;div class="ms-responsive-table-wrapper"&gt;</w:t>
+        <w:br/>
+        <w:t xml:space="preserve">&lt;table class="dataTable row-border"&gt;</w:t>
+        <w:br/>
+        <w:t xml:space="preserve">&lt;/table&gt;</w:t>
+        <w:br/>
+        <w:t xml:space="preserve">&lt;/div&gt;</w:t>
+      </w:r>
+    </w:p>
+    <w:p>
+      <w:pPr>
+        <w:numPr>
+          <w:ilvl w:val="0"/>
+          <w:numId w:val="7"/>
+        </w:numPr>
+        <w:spacing w:before="0" w:after="200" w:line="276"/>
+        <w:ind w:right="0" w:left="720" w:hanging="360"/>
+        <w:jc w:val="left"/>
+        <w:rPr>
+          <w:rFonts w:ascii="Calibri" w:hAnsi="Calibri" w:cs="Calibri" w:eastAsia="Calibri"/>
+          <w:color w:val="auto"/>
+          <w:spacing w:val="0"/>
+          <w:position w:val="0"/>
+          <w:sz w:val="22"/>
+          <w:shd w:fill="auto" w:val="clear"/>
+        </w:rPr>
+      </w:pPr>
+      <w:r>
+        <w:rPr>
+          <w:rFonts w:ascii="Calibri" w:hAnsi="Calibri" w:cs="Calibri" w:eastAsia="Calibri"/>
+          <w:color w:val="auto"/>
+          <w:spacing w:val="0"/>
+          <w:position w:val="0"/>
+          <w:sz w:val="22"/>
+          <w:shd w:fill="auto" w:val="clear"/>
+        </w:rPr>
+        <w:t xml:space="preserve">For making changes on default md-button color scheme, default full theme color change variations,opacity, ripple transitions make changes in vendor.js and app.js for which path is as follows</w:t>
+        <w:br/>
+        <w:t xml:space="preserve">\stokkup\scripts\app.js</w:t>
+        <w:br/>
+        <w:t xml:space="preserve">\stokkup\scripts\vendor.js</w:t>
+      </w:r>
+    </w:p>
+    <w:p>
+      <w:pPr>
+        <w:numPr>
+          <w:ilvl w:val="0"/>
+          <w:numId w:val="7"/>
+        </w:numPr>
+        <w:spacing w:before="0" w:after="200" w:line="276"/>
+        <w:ind w:right="0" w:left="720" w:hanging="360"/>
+        <w:jc w:val="left"/>
+        <w:rPr>
+          <w:rFonts w:ascii="Calibri" w:hAnsi="Calibri" w:cs="Calibri" w:eastAsia="Calibri"/>
+          <w:color w:val="auto"/>
+          <w:spacing w:val="0"/>
+          <w:position w:val="0"/>
+          <w:sz w:val="22"/>
+          <w:shd w:fill="auto" w:val="clear"/>
+        </w:rPr>
+      </w:pPr>
+      <w:r>
+        <w:rPr>
+          <w:rFonts w:ascii="Calibri" w:hAnsi="Calibri" w:cs="Calibri" w:eastAsia="Calibri"/>
+          <w:color w:val="auto"/>
+          <w:spacing w:val="0"/>
+          <w:position w:val="0"/>
+          <w:sz w:val="22"/>
+          <w:shd w:fill="auto" w:val="clear"/>
+        </w:rPr>
+        <w:t xml:space="preserve">Main page title class is table-title-text. Other title class is stokkup-title-h4.</w:t>
+      </w:r>
+    </w:p>
+    <w:p>
+      <w:pPr>
+        <w:numPr>
+          <w:ilvl w:val="0"/>
+          <w:numId w:val="7"/>
+        </w:numPr>
+        <w:spacing w:before="0" w:after="200" w:line="276"/>
+        <w:ind w:right="0" w:left="720" w:hanging="360"/>
+        <w:jc w:val="left"/>
+        <w:rPr>
+          <w:rFonts w:ascii="Calibri" w:hAnsi="Calibri" w:cs="Calibri" w:eastAsia="Calibri"/>
+          <w:color w:val="auto"/>
+          <w:spacing w:val="0"/>
+          <w:position w:val="0"/>
+          <w:sz w:val="22"/>
+          <w:shd w:fill="auto" w:val="clear"/>
+        </w:rPr>
+      </w:pPr>
+      <w:r>
+        <w:rPr>
+          <w:rFonts w:ascii="Calibri" w:hAnsi="Calibri" w:cs="Calibri" w:eastAsia="Calibri"/>
+          <w:color w:val="auto"/>
+          <w:spacing w:val="0"/>
+          <w:position w:val="0"/>
+          <w:sz w:val="22"/>
+          <w:shd w:fill="auto" w:val="clear"/>
+        </w:rPr>
+        <w:t xml:space="preserve">For Filter popup add art-fixed-section to main center div in which content is there and on filter  before (md-sidenav) wrap md-sidenav in this &lt;div class="filter-menu filter-box"&gt;</w:t>
+      </w:r>
+    </w:p>
+    <w:p>
+      <w:pPr>
+        <w:numPr>
+          <w:ilvl w:val="0"/>
+          <w:numId w:val="7"/>
+        </w:numPr>
+        <w:spacing w:before="0" w:after="200" w:line="276"/>
+        <w:ind w:right="0" w:left="720" w:hanging="360"/>
+        <w:jc w:val="left"/>
+        <w:rPr>
+          <w:rFonts w:ascii="Calibri" w:hAnsi="Calibri" w:cs="Calibri" w:eastAsia="Calibri"/>
+          <w:color w:val="auto"/>
+          <w:spacing w:val="0"/>
+          <w:position w:val="0"/>
+          <w:sz w:val="22"/>
+          <w:shd w:fill="auto" w:val="clear"/>
+        </w:rPr>
+      </w:pPr>
+      <w:r>
+        <w:rPr>
+          <w:rFonts w:ascii="Calibri" w:hAnsi="Calibri" w:cs="Calibri" w:eastAsia="Calibri"/>
+          <w:color w:val="auto"/>
+          <w:spacing w:val="0"/>
+          <w:position w:val="0"/>
+          <w:sz w:val="22"/>
+          <w:shd w:fill="auto" w:val="clear"/>
+        </w:rPr>
+        <w:t xml:space="preserve">General Example of text field with placeholder is as follows</w:t>
+        <w:br/>
+        <w:t xml:space="preserve">&lt;md-input-container&gt;</w:t>
+        <w:br/>
+        <w:t xml:space="preserve">&lt;input placeholder="Last Name" ng-model="client.last_name"&gt;</w:t>
+        <w:br/>
+        <w:t xml:space="preserve"> &lt;/md-input-container&gt;</w:t>
+      </w:r>
+    </w:p>
+    <w:p>
+      <w:pPr>
+        <w:numPr>
+          <w:ilvl w:val="0"/>
+          <w:numId w:val="7"/>
+        </w:numPr>
+        <w:spacing w:before="0" w:after="200" w:line="276"/>
+        <w:ind w:right="0" w:left="720" w:hanging="360"/>
+        <w:jc w:val="left"/>
+        <w:rPr>
+          <w:rFonts w:ascii="Calibri" w:hAnsi="Calibri" w:cs="Calibri" w:eastAsia="Calibri"/>
+          <w:color w:val="auto"/>
+          <w:spacing w:val="0"/>
+          <w:position w:val="0"/>
+          <w:sz w:val="22"/>
+          <w:shd w:fill="auto" w:val="clear"/>
+        </w:rPr>
+      </w:pPr>
+      <w:r>
+        <w:rPr>
+          <w:rFonts w:ascii="Calibri" w:hAnsi="Calibri" w:cs="Calibri" w:eastAsia="Calibri"/>
+          <w:color w:val="auto"/>
+          <w:spacing w:val="0"/>
+          <w:position w:val="0"/>
+          <w:sz w:val="22"/>
+          <w:shd w:fill="auto" w:val="clear"/>
+        </w:rPr>
+        <w:t xml:space="preserve">For close button on right side in any popup</w:t>
+        <w:br/>
+        <w:t xml:space="preserve">&lt;md-button  class="close-stokkup-dialog md-button"&gt;</w:t>
+        <w:br/>
+        <w:t xml:space="preserve">&lt;span&gt;Close&lt;/span&gt;</w:t>
+        <w:br/>
+        <w:t xml:space="preserve">&lt;/md-button&gt;</w:t>
+      </w:r>
     </w:p>
     <w:p>
       <w:pPr>
@@ -517,7 +797,17 @@
       <w:lvlText w:val="•"/>
     </w:lvl>
   </w:abstractNum>
+  <w:abstractNum w:abstractNumId="6">
+    <w:lvl w:ilvl="0">
+      <w:start w:val="1"/>
+      <w:numFmt w:val="bullet"/>
+      <w:lvlText w:val="•"/>
+    </w:lvl>
+  </w:abstractNum>
   <w:num w:numId="3">
+    <w:abstractNumId w:val="6"/>
+  </w:num>
+  <w:num w:numId="7">
     <w:abstractNumId w:val="0"/>
   </w:num>
 </w:numbering>

</xml_diff>